<commit_message>
Updated the CFtemplate and documentation
</commit_message>
<xml_diff>
--- a/Build and Publish to IIS.docx
+++ b/Build and Publish to IIS.docx
@@ -52,7 +52,13 @@
     <w:p/>
     <w:p>
       <w:r>
-        <w:t>1 . Install the appropriate version of Visual Studio , open the solution file(Opserver.sln) located in ....\</w:t>
+        <w:t>1 . Install the appropriate version of Visual Studio</w:t>
+      </w:r>
+      <w:r>
+        <w:t xml:space="preserve"> (preferably 2013 in this case)</w:t>
+      </w:r>
+      <w:r>
+        <w:t xml:space="preserve"> , open the solution file(Opserver.sln) located in ....\</w:t>
       </w:r>
       <w:r>
         <w:t>Opserver</w:t>
@@ -211,8 +217,21 @@
     </w:p>
     <w:p/>
     <w:p>
-      <w:r>
-        <w:t>Publish :</w:t>
+      <w:pPr>
+        <w:jc w:val="center"/>
+        <w:rPr>
+          <w:sz w:val="40"/>
+          <w:szCs w:val="40"/>
+          <w:u w:val="single"/>
+        </w:rPr>
+      </w:pPr>
+      <w:r>
+        <w:rPr>
+          <w:sz w:val="40"/>
+          <w:szCs w:val="40"/>
+          <w:u w:val="single"/>
+        </w:rPr>
+        <w:t xml:space="preserve">Publish </w:t>
       </w:r>
     </w:p>
     <w:p>
@@ -302,7 +321,6 @@
         </w:numPr>
       </w:pPr>
       <w:r>
-        <w:lastRenderedPageBreak/>
         <w:t>Now , select start as shown below and follow the options :</w:t>
       </w:r>
     </w:p>
@@ -1089,6 +1107,15 @@
     <w:pPr>
       <w:ind w:left="720"/>
       <w:contextualSpacing/>
+    </w:pPr>
+  </w:style>
+  <w:style w:type="paragraph" w:styleId="NoSpacing">
+    <w:name w:val="No Spacing"/>
+    <w:uiPriority w:val="1"/>
+    <w:qFormat/>
+    <w:rsid w:val="00137F0E"/>
+    <w:pPr>
+      <w:spacing w:after="0" w:line="240" w:lineRule="auto"/>
     </w:pPr>
   </w:style>
 </w:styles>

</xml_diff>